<commit_message>
updating algorithms and the word doc
</commit_message>
<xml_diff>
--- a/project.docx
+++ b/project.docx
@@ -129,8 +129,6 @@
         </w:rPr>
         <w:t>2</w:t>
       </w:r>
-      <w:bookmarkStart w:id="0" w:name="_GoBack"/>
-      <w:bookmarkEnd w:id="0"/>
       <w:r>
         <w:rPr>
           <w:sz w:val="16"/>
@@ -530,12 +528,14 @@
                 <w:tab w:val="center" w:pos="4810"/>
               </w:tabs>
               <w:rPr>
-                <w:rFonts w:hint="cs"/>
                 <w:rtl/>
                 <w:lang w:bidi="ar-IQ"/>
               </w:rPr>
             </w:pPr>
             <w:r>
+              <w:rPr>
+                <w:noProof/>
+              </w:rPr>
               <w:drawing>
                 <wp:inline distT="0" distB="0" distL="0" distR="0" wp14:anchorId="396CD20F" wp14:editId="57619E26">
                   <wp:extent cx="4473328" cy="495343"/>
@@ -604,6 +604,9 @@
               </w:tabs>
             </w:pPr>
             <w:r>
+              <w:rPr>
+                <w:noProof/>
+              </w:rPr>
               <w:drawing>
                 <wp:inline distT="0" distB="0" distL="0" distR="0" wp14:anchorId="4EDC1FE1" wp14:editId="72201C59">
                   <wp:extent cx="2651990" cy="1371719"/>
@@ -668,6 +671,9 @@
               </w:tabs>
             </w:pPr>
             <w:r>
+              <w:rPr>
+                <w:noProof/>
+              </w:rPr>
               <w:drawing>
                 <wp:inline distT="0" distB="0" distL="0" distR="0" wp14:anchorId="0E5F2C16" wp14:editId="33C4AD7F">
                   <wp:extent cx="5300345" cy="219575"/>
@@ -729,11 +735,14 @@
               </w:tabs>
             </w:pPr>
             <w:r>
+              <w:rPr>
+                <w:noProof/>
+              </w:rPr>
               <w:drawing>
-                <wp:inline distT="0" distB="0" distL="0" distR="0" wp14:anchorId="5BB224AC" wp14:editId="178C8C34">
-                  <wp:extent cx="3741744" cy="1950889"/>
+                <wp:inline distT="0" distB="0" distL="0" distR="0" wp14:anchorId="1DA1136D" wp14:editId="220BBC93">
+                  <wp:extent cx="3490262" cy="2636748"/>
                   <wp:effectExtent l="0" t="0" r="0" b="0"/>
-                  <wp:docPr id="5" name="Picture 5"/>
+                  <wp:docPr id="12" name="Picture 12"/>
                   <wp:cNvGraphicFramePr>
                     <a:graphicFrameLocks xmlns:a="http://schemas.openxmlformats.org/drawingml/2006/main" noChangeAspect="1"/>
                   </wp:cNvGraphicFramePr>
@@ -753,7 +762,7 @@
                         <pic:spPr>
                           <a:xfrm>
                             <a:off x="0" y="0"/>
-                            <a:ext cx="3741744" cy="1950889"/>
+                            <a:ext cx="3490262" cy="2636748"/>
                           </a:xfrm>
                           <a:prstGeom prst="rect">
                             <a:avLst/>
@@ -765,6 +774,8 @@
                 </wp:inline>
               </w:drawing>
             </w:r>
+            <w:bookmarkStart w:id="0" w:name="_GoBack"/>
+            <w:bookmarkEnd w:id="0"/>
           </w:p>
           <w:p>
             <w:pPr>
@@ -790,12 +801,15 @@
               </w:tabs>
             </w:pPr>
             <w:r>
+              <w:rPr>
+                <w:noProof/>
+              </w:rPr>
               <w:lastRenderedPageBreak/>
               <w:drawing>
-                <wp:inline distT="0" distB="0" distL="0" distR="0" wp14:anchorId="17FF64F3" wp14:editId="4A65FFB8">
-                  <wp:extent cx="3314987" cy="1966130"/>
-                  <wp:effectExtent l="0" t="0" r="0" b="0"/>
-                  <wp:docPr id="6" name="Picture 6"/>
+                <wp:inline distT="0" distB="0" distL="0" distR="0" wp14:anchorId="6C0C6AA7" wp14:editId="0A6E640A">
+                  <wp:extent cx="3711262" cy="2682472"/>
+                  <wp:effectExtent l="0" t="0" r="3810" b="3810"/>
+                  <wp:docPr id="11" name="Picture 11"/>
                   <wp:cNvGraphicFramePr>
                     <a:graphicFrameLocks xmlns:a="http://schemas.openxmlformats.org/drawingml/2006/main" noChangeAspect="1"/>
                   </wp:cNvGraphicFramePr>
@@ -815,7 +829,7 @@
                         <pic:spPr>
                           <a:xfrm>
                             <a:off x="0" y="0"/>
-                            <a:ext cx="3314987" cy="1966130"/>
+                            <a:ext cx="3711262" cy="2682472"/>
                           </a:xfrm>
                           <a:prstGeom prst="rect">
                             <a:avLst/>
@@ -852,6 +866,9 @@
               </w:tabs>
             </w:pPr>
             <w:r>
+              <w:rPr>
+                <w:noProof/>
+              </w:rPr>
               <w:drawing>
                 <wp:inline distT="0" distB="0" distL="0" distR="0" wp14:anchorId="50120886" wp14:editId="080D117C">
                   <wp:extent cx="4092295" cy="1920406"/>
@@ -913,6 +930,9 @@
               </w:tabs>
             </w:pPr>
             <w:r>
+              <w:rPr>
+                <w:noProof/>
+              </w:rPr>
               <w:drawing>
                 <wp:inline distT="0" distB="0" distL="0" distR="0" wp14:anchorId="70F26969" wp14:editId="49E935ED">
                   <wp:extent cx="5300345" cy="2121535"/>
@@ -974,6 +994,10 @@
               </w:tabs>
             </w:pPr>
             <w:r>
+              <w:rPr>
+                <w:noProof/>
+              </w:rPr>
+              <w:lastRenderedPageBreak/>
               <w:drawing>
                 <wp:inline distT="0" distB="0" distL="0" distR="0" wp14:anchorId="1D837052" wp14:editId="5FF8A722">
                   <wp:extent cx="5300345" cy="634365"/>
@@ -1068,6 +1092,7 @@
             </w:pPr>
             <w:r>
               <w:rPr>
+                <w:noProof/>
                 <w:sz w:val="20"/>
               </w:rPr>
               <w:drawing>
@@ -1833,6 +1858,7 @@
   <w:style w:type="character" w:default="1" w:styleId="DefaultParagraphFont">
     <w:name w:val="Default Paragraph Font"/>
     <w:uiPriority w:val="1"/>
+    <w:semiHidden/>
     <w:unhideWhenUsed/>
   </w:style>
   <w:style w:type="table" w:default="1" w:styleId="TableNormal">

</xml_diff>